<commit_message>
Completed more model predictions sets, modified 'source' Python files to work with these, created the 'assess_nsaaV2_file.cmd' and 'file_mover.py' files, added more to experiment and results discussion, and added a report parts on DMD background and an RNN overview.
</commit_message>
<xml_diff>
--- a/report_stuff/report_parts/Bibliography.docx
+++ b/report_stuff/report_parts/Bibliography.docx
@@ -132,23 +132,63 @@
         </w:rPr>
         <w:t xml:space="preserve">] </w:t>
       </w:r>
-      <w:r>
-        <w:rPr>
-          <w:rFonts w:cstheme="minorHAnsi"/>
-          <w:color w:val="222222"/>
-          <w:shd w:val="clear" w:color="auto" w:fill="FFFFFF"/>
-        </w:rPr>
-        <w:t>Hammerla, N. Y., Halloran, S., and Plötz, T. Deep, convolutional, and recurrent models for human activity recognition using wearables. </w:t>
-      </w:r>
-      <w:r>
-        <w:rPr>
-          <w:rFonts w:cstheme="minorHAnsi"/>
-          <w:i/>
-          <w:iCs/>
-          <w:color w:val="222222"/>
-          <w:shd w:val="clear" w:color="auto" w:fill="FFFFFF"/>
-        </w:rPr>
-        <w:t>arXiv preprint arXiv:1604.08880</w:t>
+      <w:proofErr w:type="spellStart"/>
+      <w:r>
+        <w:rPr>
+          <w:rFonts w:cstheme="minorHAnsi"/>
+          <w:color w:val="222222"/>
+          <w:shd w:val="clear" w:color="auto" w:fill="FFFFFF"/>
+        </w:rPr>
+        <w:t>Hammerla</w:t>
+      </w:r>
+      <w:proofErr w:type="spellEnd"/>
+      <w:r>
+        <w:rPr>
+          <w:rFonts w:cstheme="minorHAnsi"/>
+          <w:color w:val="222222"/>
+          <w:shd w:val="clear" w:color="auto" w:fill="FFFFFF"/>
+        </w:rPr>
+        <w:t xml:space="preserve">, N. Y., Halloran, S., and </w:t>
+      </w:r>
+      <w:proofErr w:type="spellStart"/>
+      <w:r>
+        <w:rPr>
+          <w:rFonts w:cstheme="minorHAnsi"/>
+          <w:color w:val="222222"/>
+          <w:shd w:val="clear" w:color="auto" w:fill="FFFFFF"/>
+        </w:rPr>
+        <w:t>Plötz</w:t>
+      </w:r>
+      <w:proofErr w:type="spellEnd"/>
+      <w:r>
+        <w:rPr>
+          <w:rFonts w:cstheme="minorHAnsi"/>
+          <w:color w:val="222222"/>
+          <w:shd w:val="clear" w:color="auto" w:fill="FFFFFF"/>
+        </w:rPr>
+        <w:t>, T. Deep, convolutional, and recurrent models for human activity recognition using wearables. </w:t>
+      </w:r>
+      <w:proofErr w:type="spellStart"/>
+      <w:r>
+        <w:rPr>
+          <w:rFonts w:cstheme="minorHAnsi"/>
+          <w:i/>
+          <w:iCs/>
+          <w:color w:val="222222"/>
+          <w:shd w:val="clear" w:color="auto" w:fill="FFFFFF"/>
+        </w:rPr>
+        <w:t>arXiv</w:t>
+      </w:r>
+      <w:proofErr w:type="spellEnd"/>
+      <w:r>
+        <w:rPr>
+          <w:rFonts w:cstheme="minorHAnsi"/>
+          <w:i/>
+          <w:iCs/>
+          <w:color w:val="222222"/>
+          <w:shd w:val="clear" w:color="auto" w:fill="FFFFFF"/>
+        </w:rPr>
+        <w:t xml:space="preserve"> preprint arXiv:1604.08880</w:t>
       </w:r>
       <w:r>
         <w:rPr>
@@ -230,7 +270,27 @@
           <w:color w:val="222222"/>
           <w:shd w:val="clear" w:color="auto" w:fill="FFFFFF"/>
         </w:rPr>
-        <w:t xml:space="preserve">[4] Veeriah, V., Zhuang, N., and Qi, G. Differential Recurrent Neural Networks for Action Recognition. </w:t>
+        <w:t xml:space="preserve">[4] </w:t>
+      </w:r>
+      <w:proofErr w:type="spellStart"/>
+      <w:r>
+        <w:rPr>
+          <w:rFonts w:cstheme="minorHAnsi"/>
+          <w:iCs/>
+          <w:color w:val="222222"/>
+          <w:shd w:val="clear" w:color="auto" w:fill="FFFFFF"/>
+        </w:rPr>
+        <w:t>Veeriah</w:t>
+      </w:r>
+      <w:proofErr w:type="spellEnd"/>
+      <w:r>
+        <w:rPr>
+          <w:rFonts w:cstheme="minorHAnsi"/>
+          <w:iCs/>
+          <w:color w:val="222222"/>
+          <w:shd w:val="clear" w:color="auto" w:fill="FFFFFF"/>
+        </w:rPr>
+        <w:t xml:space="preserve">, V., Zhuang, N., and Qi, G. Differential Recurrent Neural Networks for Action Recognition. </w:t>
       </w:r>
       <w:r>
         <w:rPr>
@@ -296,7 +356,47 @@
           <w:color w:val="222222"/>
           <w:shd w:val="clear" w:color="auto" w:fill="FFFFFF"/>
         </w:rPr>
-        <w:t>[5] Ordóňez, F. J., and Roggen, D. Deep Co</w:t>
+        <w:t xml:space="preserve">[5] </w:t>
+      </w:r>
+      <w:proofErr w:type="spellStart"/>
+      <w:r>
+        <w:rPr>
+          <w:rFonts w:cstheme="minorHAnsi"/>
+          <w:iCs/>
+          <w:color w:val="222222"/>
+          <w:shd w:val="clear" w:color="auto" w:fill="FFFFFF"/>
+        </w:rPr>
+        <w:t>Ordóňez</w:t>
+      </w:r>
+      <w:proofErr w:type="spellEnd"/>
+      <w:r>
+        <w:rPr>
+          <w:rFonts w:cstheme="minorHAnsi"/>
+          <w:iCs/>
+          <w:color w:val="222222"/>
+          <w:shd w:val="clear" w:color="auto" w:fill="FFFFFF"/>
+        </w:rPr>
+        <w:t xml:space="preserve">, F. J., and </w:t>
+      </w:r>
+      <w:proofErr w:type="spellStart"/>
+      <w:r>
+        <w:rPr>
+          <w:rFonts w:cstheme="minorHAnsi"/>
+          <w:iCs/>
+          <w:color w:val="222222"/>
+          <w:shd w:val="clear" w:color="auto" w:fill="FFFFFF"/>
+        </w:rPr>
+        <w:t>Roggen</w:t>
+      </w:r>
+      <w:proofErr w:type="spellEnd"/>
+      <w:r>
+        <w:rPr>
+          <w:rFonts w:cstheme="minorHAnsi"/>
+          <w:iCs/>
+          <w:color w:val="222222"/>
+          <w:shd w:val="clear" w:color="auto" w:fill="FFFFFF"/>
+        </w:rPr>
+        <w:t>, D. Deep Co</w:t>
       </w:r>
       <w:r>
         <w:rPr>
@@ -342,7 +442,27 @@
           <w:color w:val="222222"/>
           <w:shd w:val="clear" w:color="auto" w:fill="FFFFFF"/>
         </w:rPr>
-        <w:t xml:space="preserve">[6] Zhu, W., Lan, C., Xing, J., Zeng, W., Li, Y., Shen, L., and Xie, X. </w:t>
+        <w:t xml:space="preserve">[6] Zhu, W., Lan, C., Xing, J., Zeng, W., Li, Y., Shen, L., and </w:t>
+      </w:r>
+      <w:proofErr w:type="spellStart"/>
+      <w:r>
+        <w:rPr>
+          <w:rFonts w:cstheme="minorHAnsi"/>
+          <w:iCs/>
+          <w:color w:val="222222"/>
+          <w:shd w:val="clear" w:color="auto" w:fill="FFFFFF"/>
+        </w:rPr>
+        <w:t>Xie</w:t>
+      </w:r>
+      <w:proofErr w:type="spellEnd"/>
+      <w:r>
+        <w:rPr>
+          <w:rFonts w:cstheme="minorHAnsi"/>
+          <w:iCs/>
+          <w:color w:val="222222"/>
+          <w:shd w:val="clear" w:color="auto" w:fill="FFFFFF"/>
+        </w:rPr>
+        <w:t xml:space="preserve">, X. </w:t>
       </w:r>
       <w:r>
         <w:rPr>
@@ -397,7 +517,27 @@
           <w:color w:val="222222"/>
           <w:shd w:val="clear" w:color="auto" w:fill="FFFFFF"/>
         </w:rPr>
-        <w:t>[7] Molchanov, P., Yang, X., Gupta, S., Kim, K., Ty</w:t>
+        <w:t xml:space="preserve">[7] </w:t>
+      </w:r>
+      <w:proofErr w:type="spellStart"/>
+      <w:r>
+        <w:rPr>
+          <w:rFonts w:cstheme="minorHAnsi"/>
+          <w:iCs/>
+          <w:color w:val="222222"/>
+          <w:shd w:val="clear" w:color="auto" w:fill="FFFFFF"/>
+        </w:rPr>
+        <w:t>Molchanov</w:t>
+      </w:r>
+      <w:proofErr w:type="spellEnd"/>
+      <w:r>
+        <w:rPr>
+          <w:rFonts w:cstheme="minorHAnsi"/>
+          <w:iCs/>
+          <w:color w:val="222222"/>
+          <w:shd w:val="clear" w:color="auto" w:fill="FFFFFF"/>
+        </w:rPr>
+        <w:t>, P., Yang, X., Gupta, S., Kim, K., Ty</w:t>
       </w:r>
       <w:r>
         <w:rPr>
@@ -443,16 +583,76 @@
           <w:color w:val="222222"/>
           <w:shd w:val="clear" w:color="auto" w:fill="FFFFFF"/>
         </w:rPr>
-        <w:t>[8] Baccouche, M., Mamalet, F., Wolf, C., Garcia, C., and</w:t>
-      </w:r>
-      <w:r>
-        <w:rPr>
-          <w:rFonts w:cstheme="minorHAnsi"/>
-          <w:iCs/>
-          <w:color w:val="222222"/>
-          <w:shd w:val="clear" w:color="auto" w:fill="FFFFFF"/>
-        </w:rPr>
-        <w:t xml:space="preserve"> Baskurt, A. Sequential Deep Learning for Human Activity Recognition</w:t>
+        <w:t xml:space="preserve">[8] </w:t>
+      </w:r>
+      <w:proofErr w:type="spellStart"/>
+      <w:r>
+        <w:rPr>
+          <w:rFonts w:cstheme="minorHAnsi"/>
+          <w:iCs/>
+          <w:color w:val="222222"/>
+          <w:shd w:val="clear" w:color="auto" w:fill="FFFFFF"/>
+        </w:rPr>
+        <w:t>Baccouche</w:t>
+      </w:r>
+      <w:proofErr w:type="spellEnd"/>
+      <w:r>
+        <w:rPr>
+          <w:rFonts w:cstheme="minorHAnsi"/>
+          <w:iCs/>
+          <w:color w:val="222222"/>
+          <w:shd w:val="clear" w:color="auto" w:fill="FFFFFF"/>
+        </w:rPr>
+        <w:t xml:space="preserve">, M., </w:t>
+      </w:r>
+      <w:proofErr w:type="spellStart"/>
+      <w:r>
+        <w:rPr>
+          <w:rFonts w:cstheme="minorHAnsi"/>
+          <w:iCs/>
+          <w:color w:val="222222"/>
+          <w:shd w:val="clear" w:color="auto" w:fill="FFFFFF"/>
+        </w:rPr>
+        <w:t>Mamalet</w:t>
+      </w:r>
+      <w:proofErr w:type="spellEnd"/>
+      <w:r>
+        <w:rPr>
+          <w:rFonts w:cstheme="minorHAnsi"/>
+          <w:iCs/>
+          <w:color w:val="222222"/>
+          <w:shd w:val="clear" w:color="auto" w:fill="FFFFFF"/>
+        </w:rPr>
+        <w:t>, F., Wolf, C., Garcia, C., and</w:t>
+      </w:r>
+      <w:r>
+        <w:rPr>
+          <w:rFonts w:cstheme="minorHAnsi"/>
+          <w:iCs/>
+          <w:color w:val="222222"/>
+          <w:shd w:val="clear" w:color="auto" w:fill="FFFFFF"/>
+        </w:rPr>
+        <w:t xml:space="preserve"> </w:t>
+      </w:r>
+      <w:proofErr w:type="spellStart"/>
+      <w:r>
+        <w:rPr>
+          <w:rFonts w:cstheme="minorHAnsi"/>
+          <w:iCs/>
+          <w:color w:val="222222"/>
+          <w:shd w:val="clear" w:color="auto" w:fill="FFFFFF"/>
+        </w:rPr>
+        <w:t>Baskurt</w:t>
+      </w:r>
+      <w:proofErr w:type="spellEnd"/>
+      <w:r>
+        <w:rPr>
+          <w:rFonts w:cstheme="minorHAnsi"/>
+          <w:iCs/>
+          <w:color w:val="222222"/>
+          <w:shd w:val="clear" w:color="auto" w:fill="FFFFFF"/>
+        </w:rPr>
+        <w:t>, A. Sequential Deep Learning for Human Activity Recognition</w:t>
       </w:r>
       <w:r>
         <w:rPr>
@@ -498,7 +698,67 @@
           <w:color w:val="222222"/>
           <w:shd w:val="clear" w:color="auto" w:fill="FFFFFF"/>
         </w:rPr>
-        <w:t>[9] Donahue, J., Hendricks, L. A., Guadarrama, S., Rohrbach, M., Venugopalan, S., Saenko, K., and Darrel</w:t>
+        <w:t xml:space="preserve">[9] Donahue, J., Hendricks, L. A., </w:t>
+      </w:r>
+      <w:proofErr w:type="spellStart"/>
+      <w:r>
+        <w:rPr>
+          <w:rFonts w:cstheme="minorHAnsi"/>
+          <w:iCs/>
+          <w:color w:val="222222"/>
+          <w:shd w:val="clear" w:color="auto" w:fill="FFFFFF"/>
+        </w:rPr>
+        <w:t>Guadarrama</w:t>
+      </w:r>
+      <w:proofErr w:type="spellEnd"/>
+      <w:r>
+        <w:rPr>
+          <w:rFonts w:cstheme="minorHAnsi"/>
+          <w:iCs/>
+          <w:color w:val="222222"/>
+          <w:shd w:val="clear" w:color="auto" w:fill="FFFFFF"/>
+        </w:rPr>
+        <w:t xml:space="preserve">, S., Rohrbach, M., </w:t>
+      </w:r>
+      <w:proofErr w:type="spellStart"/>
+      <w:r>
+        <w:rPr>
+          <w:rFonts w:cstheme="minorHAnsi"/>
+          <w:iCs/>
+          <w:color w:val="222222"/>
+          <w:shd w:val="clear" w:color="auto" w:fill="FFFFFF"/>
+        </w:rPr>
+        <w:t>Venugopalan</w:t>
+      </w:r>
+      <w:proofErr w:type="spellEnd"/>
+      <w:r>
+        <w:rPr>
+          <w:rFonts w:cstheme="minorHAnsi"/>
+          <w:iCs/>
+          <w:color w:val="222222"/>
+          <w:shd w:val="clear" w:color="auto" w:fill="FFFFFF"/>
+        </w:rPr>
+        <w:t xml:space="preserve">, S., </w:t>
+      </w:r>
+      <w:proofErr w:type="spellStart"/>
+      <w:r>
+        <w:rPr>
+          <w:rFonts w:cstheme="minorHAnsi"/>
+          <w:iCs/>
+          <w:color w:val="222222"/>
+          <w:shd w:val="clear" w:color="auto" w:fill="FFFFFF"/>
+        </w:rPr>
+        <w:t>Saenko</w:t>
+      </w:r>
+      <w:proofErr w:type="spellEnd"/>
+      <w:r>
+        <w:rPr>
+          <w:rFonts w:cstheme="minorHAnsi"/>
+          <w:iCs/>
+          <w:color w:val="222222"/>
+          <w:shd w:val="clear" w:color="auto" w:fill="FFFFFF"/>
+        </w:rPr>
+        <w:t>, K., and Darrel</w:t>
       </w:r>
       <w:r>
         <w:rPr>
@@ -544,16 +804,56 @@
           <w:color w:val="222222"/>
           <w:shd w:val="clear" w:color="auto" w:fill="FFFFFF"/>
         </w:rPr>
-        <w:t>[10] Liu, J., Shahroudy, A., Xu, D., and Wang, G.</w:t>
-      </w:r>
-      <w:r>
-        <w:rPr>
-          <w:rFonts w:cstheme="minorHAnsi"/>
-          <w:iCs/>
-          <w:color w:val="222222"/>
-          <w:shd w:val="clear" w:color="auto" w:fill="FFFFFF"/>
-        </w:rPr>
-        <w:t xml:space="preserve"> Spatio-Temporal LSTM with Trust Gates for 3D Human Action Recognition. In </w:t>
+        <w:t xml:space="preserve">[10] Liu, J., </w:t>
+      </w:r>
+      <w:proofErr w:type="spellStart"/>
+      <w:r>
+        <w:rPr>
+          <w:rFonts w:cstheme="minorHAnsi"/>
+          <w:iCs/>
+          <w:color w:val="222222"/>
+          <w:shd w:val="clear" w:color="auto" w:fill="FFFFFF"/>
+        </w:rPr>
+        <w:t>Shahroudy</w:t>
+      </w:r>
+      <w:proofErr w:type="spellEnd"/>
+      <w:r>
+        <w:rPr>
+          <w:rFonts w:cstheme="minorHAnsi"/>
+          <w:iCs/>
+          <w:color w:val="222222"/>
+          <w:shd w:val="clear" w:color="auto" w:fill="FFFFFF"/>
+        </w:rPr>
+        <w:t>, A., Xu, D., and Wang, G.</w:t>
+      </w:r>
+      <w:r>
+        <w:rPr>
+          <w:rFonts w:cstheme="minorHAnsi"/>
+          <w:iCs/>
+          <w:color w:val="222222"/>
+          <w:shd w:val="clear" w:color="auto" w:fill="FFFFFF"/>
+        </w:rPr>
+        <w:t xml:space="preserve"> </w:t>
+      </w:r>
+      <w:proofErr w:type="spellStart"/>
+      <w:r>
+        <w:rPr>
+          <w:rFonts w:cstheme="minorHAnsi"/>
+          <w:iCs/>
+          <w:color w:val="222222"/>
+          <w:shd w:val="clear" w:color="auto" w:fill="FFFFFF"/>
+        </w:rPr>
+        <w:t>Spatio</w:t>
+      </w:r>
+      <w:proofErr w:type="spellEnd"/>
+      <w:r>
+        <w:rPr>
+          <w:rFonts w:cstheme="minorHAnsi"/>
+          <w:iCs/>
+          <w:color w:val="222222"/>
+          <w:shd w:val="clear" w:color="auto" w:fill="FFFFFF"/>
+        </w:rPr>
+        <w:t xml:space="preserve">-Temporal LSTM with Trust Gates for 3D Human Action Recognition. In </w:t>
       </w:r>
       <w:r>
         <w:rPr>
@@ -590,7 +890,27 @@
           <w:color w:val="222222"/>
           <w:shd w:val="clear" w:color="auto" w:fill="FFFFFF"/>
         </w:rPr>
-        <w:t xml:space="preserve">[11] Raschka, S. </w:t>
+        <w:t xml:space="preserve">[11] </w:t>
+      </w:r>
+      <w:proofErr w:type="spellStart"/>
+      <w:r>
+        <w:rPr>
+          <w:rFonts w:cstheme="minorHAnsi"/>
+          <w:iCs/>
+          <w:color w:val="222222"/>
+          <w:shd w:val="clear" w:color="auto" w:fill="FFFFFF"/>
+        </w:rPr>
+        <w:t>Raschka</w:t>
+      </w:r>
+      <w:proofErr w:type="spellEnd"/>
+      <w:r>
+        <w:rPr>
+          <w:rFonts w:cstheme="minorHAnsi"/>
+          <w:iCs/>
+          <w:color w:val="222222"/>
+          <w:shd w:val="clear" w:color="auto" w:fill="FFFFFF"/>
+        </w:rPr>
+        <w:t xml:space="preserve">, S. </w:t>
       </w:r>
       <w:r>
         <w:rPr>
@@ -618,7 +938,6 @@
           <w:iCs/>
           <w:color w:val="222222"/>
           <w:shd w:val="clear" w:color="auto" w:fill="FFFFFF"/>
-          <w:lang w:val="it-IT"/>
         </w:rPr>
       </w:pPr>
       <w:r>
@@ -628,7 +947,27 @@
           <w:color w:val="222222"/>
           <w:shd w:val="clear" w:color="auto" w:fill="FFFFFF"/>
         </w:rPr>
-        <w:t xml:space="preserve">[12] Goodfellow, I., Bengio, Y, and Courville, A. </w:t>
+        <w:t xml:space="preserve">[12] Goodfellow, I., </w:t>
+      </w:r>
+      <w:proofErr w:type="spellStart"/>
+      <w:r>
+        <w:rPr>
+          <w:rFonts w:cstheme="minorHAnsi"/>
+          <w:iCs/>
+          <w:color w:val="222222"/>
+          <w:shd w:val="clear" w:color="auto" w:fill="FFFFFF"/>
+        </w:rPr>
+        <w:t>Bengio</w:t>
+      </w:r>
+      <w:proofErr w:type="spellEnd"/>
+      <w:r>
+        <w:rPr>
+          <w:rFonts w:cstheme="minorHAnsi"/>
+          <w:iCs/>
+          <w:color w:val="222222"/>
+          <w:shd w:val="clear" w:color="auto" w:fill="FFFFFF"/>
+        </w:rPr>
+        <w:t xml:space="preserve">, Y, and Courville, A. </w:t>
       </w:r>
       <w:r>
         <w:rPr>
@@ -654,7 +993,6 @@
           <w:iCs/>
           <w:color w:val="222222"/>
           <w:shd w:val="clear" w:color="auto" w:fill="FFFFFF"/>
-          <w:lang w:val="it-IT"/>
         </w:rPr>
         <w:t>MIT Press, 2016</w:t>
       </w:r>
@@ -666,7 +1004,6 @@
           <w:iCs/>
           <w:color w:val="222222"/>
           <w:shd w:val="clear" w:color="auto" w:fill="FFFFFF"/>
-          <w:lang w:val="it-IT"/>
         </w:rPr>
       </w:pPr>
       <w:r>
@@ -675,47 +1012,75 @@
           <w:iCs/>
           <w:color w:val="222222"/>
           <w:shd w:val="clear" w:color="auto" w:fill="FFFFFF"/>
-          <w:lang w:val="it-IT"/>
-        </w:rPr>
-        <w:t>[13]M</w:t>
-      </w:r>
-      <w:r>
-        <w:rPr>
-          <w:rFonts w:cstheme="minorHAnsi"/>
-          <w:iCs/>
-          <w:color w:val="222222"/>
-          <w:shd w:val="clear" w:color="auto" w:fill="FFFFFF"/>
-          <w:lang w:val="it-IT"/>
-        </w:rPr>
-        <w:t>a</w:t>
-      </w:r>
-      <w:r>
-        <w:rPr>
-          <w:rFonts w:cstheme="minorHAnsi"/>
-          <w:iCs/>
-          <w:color w:val="222222"/>
-          <w:shd w:val="clear" w:color="auto" w:fill="FFFFFF"/>
-          <w:lang w:val="it-IT"/>
-        </w:rPr>
-        <w:t>zzone, E., Martinelli, D., Berardinelli, A., Messina, S.</w:t>
-      </w:r>
-      <w:r>
-        <w:rPr>
-          <w:rFonts w:cstheme="minorHAnsi"/>
-          <w:iCs/>
-          <w:color w:val="222222"/>
-          <w:shd w:val="clear" w:color="auto" w:fill="FFFFFF"/>
-          <w:lang w:val="it-IT"/>
-        </w:rPr>
-        <w:t xml:space="preserve">, D’Amico, A., Vasco, G., Main, M., Doglio, L., Politano, L., Cavallaro, F., and Frosini, S. North Star Ambulatory Assessment, 6-minute walk test and timed items in ambulant boys with Duchenne muscular dystrophy. </w:t>
-      </w:r>
-      <w:r>
-        <w:rPr>
-          <w:rFonts w:cstheme="minorHAnsi"/>
-          <w:i/>
-          <w:color w:val="222222"/>
-          <w:shd w:val="clear" w:color="auto" w:fill="FFFFFF"/>
-          <w:lang w:val="it-IT"/>
+        </w:rPr>
+        <w:t xml:space="preserve">[13]Mazzone, E., Martinelli, D., Berardinelli, A., Messina, S., D’Amico, A., Vasco, G., Main, M., </w:t>
+      </w:r>
+      <w:proofErr w:type="spellStart"/>
+      <w:r>
+        <w:rPr>
+          <w:rFonts w:cstheme="minorHAnsi"/>
+          <w:iCs/>
+          <w:color w:val="222222"/>
+          <w:shd w:val="clear" w:color="auto" w:fill="FFFFFF"/>
+        </w:rPr>
+        <w:t>Doglio</w:t>
+      </w:r>
+      <w:proofErr w:type="spellEnd"/>
+      <w:r>
+        <w:rPr>
+          <w:rFonts w:cstheme="minorHAnsi"/>
+          <w:iCs/>
+          <w:color w:val="222222"/>
+          <w:shd w:val="clear" w:color="auto" w:fill="FFFFFF"/>
+        </w:rPr>
+        <w:t xml:space="preserve">, L., </w:t>
+      </w:r>
+      <w:proofErr w:type="spellStart"/>
+      <w:r>
+        <w:rPr>
+          <w:rFonts w:cstheme="minorHAnsi"/>
+          <w:iCs/>
+          <w:color w:val="222222"/>
+          <w:shd w:val="clear" w:color="auto" w:fill="FFFFFF"/>
+        </w:rPr>
+        <w:t>Politano</w:t>
+      </w:r>
+      <w:proofErr w:type="spellEnd"/>
+      <w:r>
+        <w:rPr>
+          <w:rFonts w:cstheme="minorHAnsi"/>
+          <w:iCs/>
+          <w:color w:val="222222"/>
+          <w:shd w:val="clear" w:color="auto" w:fill="FFFFFF"/>
+        </w:rPr>
+        <w:t xml:space="preserve">, L., Cavallaro, F., and </w:t>
+      </w:r>
+      <w:proofErr w:type="spellStart"/>
+      <w:r>
+        <w:rPr>
+          <w:rFonts w:cstheme="minorHAnsi"/>
+          <w:iCs/>
+          <w:color w:val="222222"/>
+          <w:shd w:val="clear" w:color="auto" w:fill="FFFFFF"/>
+        </w:rPr>
+        <w:t>Frosini</w:t>
+      </w:r>
+      <w:proofErr w:type="spellEnd"/>
+      <w:r>
+        <w:rPr>
+          <w:rFonts w:cstheme="minorHAnsi"/>
+          <w:iCs/>
+          <w:color w:val="222222"/>
+          <w:shd w:val="clear" w:color="auto" w:fill="FFFFFF"/>
+        </w:rPr>
+        <w:t xml:space="preserve">, S. North Star Ambulatory Assessment, 6-minute walk test and timed items in ambulant boys with Duchenne muscular dystrophy. </w:t>
+      </w:r>
+      <w:r>
+        <w:rPr>
+          <w:rFonts w:cstheme="minorHAnsi"/>
+          <w:i/>
+          <w:color w:val="222222"/>
+          <w:shd w:val="clear" w:color="auto" w:fill="FFFFFF"/>
         </w:rPr>
         <w:t>Neuromuscular Disorders</w:t>
       </w:r>
@@ -725,7 +1090,6 @@
           <w:iCs/>
           <w:color w:val="222222"/>
           <w:shd w:val="clear" w:color="auto" w:fill="FFFFFF"/>
-          <w:lang w:val="it-IT"/>
         </w:rPr>
         <w:t>, pages 712-716, 2010.</w:t>
       </w:r>
@@ -746,7 +1110,107 @@
           <w:color w:val="222222"/>
           <w:shd w:val="clear" w:color="auto" w:fill="FFFFFF"/>
         </w:rPr>
-        <w:t>[14] Ricotti, V., Ridout, D.A., Pane, M., Main, M., Mayhew, A., Mercuri, E., Manzur, A. Y., and Muntoni, F. The NorthStar Am</w:t>
+        <w:t xml:space="preserve">[14] </w:t>
+      </w:r>
+      <w:proofErr w:type="spellStart"/>
+      <w:r>
+        <w:rPr>
+          <w:rFonts w:cstheme="minorHAnsi"/>
+          <w:iCs/>
+          <w:color w:val="222222"/>
+          <w:shd w:val="clear" w:color="auto" w:fill="FFFFFF"/>
+        </w:rPr>
+        <w:t>Ricotti</w:t>
+      </w:r>
+      <w:proofErr w:type="spellEnd"/>
+      <w:r>
+        <w:rPr>
+          <w:rFonts w:cstheme="minorHAnsi"/>
+          <w:iCs/>
+          <w:color w:val="222222"/>
+          <w:shd w:val="clear" w:color="auto" w:fill="FFFFFF"/>
+        </w:rPr>
+        <w:t xml:space="preserve">, V., </w:t>
+      </w:r>
+      <w:proofErr w:type="spellStart"/>
+      <w:r>
+        <w:rPr>
+          <w:rFonts w:cstheme="minorHAnsi"/>
+          <w:iCs/>
+          <w:color w:val="222222"/>
+          <w:shd w:val="clear" w:color="auto" w:fill="FFFFFF"/>
+        </w:rPr>
+        <w:t>Ridout</w:t>
+      </w:r>
+      <w:proofErr w:type="spellEnd"/>
+      <w:r>
+        <w:rPr>
+          <w:rFonts w:cstheme="minorHAnsi"/>
+          <w:iCs/>
+          <w:color w:val="222222"/>
+          <w:shd w:val="clear" w:color="auto" w:fill="FFFFFF"/>
+        </w:rPr>
+        <w:t xml:space="preserve">, D.A., Pane, M., Main, M., Mayhew, A., </w:t>
+      </w:r>
+      <w:proofErr w:type="spellStart"/>
+      <w:r>
+        <w:rPr>
+          <w:rFonts w:cstheme="minorHAnsi"/>
+          <w:iCs/>
+          <w:color w:val="222222"/>
+          <w:shd w:val="clear" w:color="auto" w:fill="FFFFFF"/>
+        </w:rPr>
+        <w:t>Mercuri</w:t>
+      </w:r>
+      <w:proofErr w:type="spellEnd"/>
+      <w:r>
+        <w:rPr>
+          <w:rFonts w:cstheme="minorHAnsi"/>
+          <w:iCs/>
+          <w:color w:val="222222"/>
+          <w:shd w:val="clear" w:color="auto" w:fill="FFFFFF"/>
+        </w:rPr>
+        <w:t xml:space="preserve">, E., </w:t>
+      </w:r>
+      <w:proofErr w:type="spellStart"/>
+      <w:r>
+        <w:rPr>
+          <w:rFonts w:cstheme="minorHAnsi"/>
+          <w:iCs/>
+          <w:color w:val="222222"/>
+          <w:shd w:val="clear" w:color="auto" w:fill="FFFFFF"/>
+        </w:rPr>
+        <w:t>Manzur</w:t>
+      </w:r>
+      <w:proofErr w:type="spellEnd"/>
+      <w:r>
+        <w:rPr>
+          <w:rFonts w:cstheme="minorHAnsi"/>
+          <w:iCs/>
+          <w:color w:val="222222"/>
+          <w:shd w:val="clear" w:color="auto" w:fill="FFFFFF"/>
+        </w:rPr>
+        <w:t xml:space="preserve">, A. Y., and </w:t>
+      </w:r>
+      <w:proofErr w:type="spellStart"/>
+      <w:r>
+        <w:rPr>
+          <w:rFonts w:cstheme="minorHAnsi"/>
+          <w:iCs/>
+          <w:color w:val="222222"/>
+          <w:shd w:val="clear" w:color="auto" w:fill="FFFFFF"/>
+        </w:rPr>
+        <w:t>Muntoni</w:t>
+      </w:r>
+      <w:proofErr w:type="spellEnd"/>
+      <w:r>
+        <w:rPr>
+          <w:rFonts w:cstheme="minorHAnsi"/>
+          <w:iCs/>
+          <w:color w:val="222222"/>
+          <w:shd w:val="clear" w:color="auto" w:fill="FFFFFF"/>
+        </w:rPr>
+        <w:t>, F. The NorthStar Am</w:t>
       </w:r>
       <w:r>
         <w:rPr>
@@ -764,7 +1228,47 @@
           <w:color w:val="222222"/>
           <w:shd w:val="clear" w:color="auto" w:fill="FFFFFF"/>
         </w:rPr>
-        <w:t>J Neurol Neurosurg Psychiatry</w:t>
+        <w:t xml:space="preserve">J </w:t>
+      </w:r>
+      <w:proofErr w:type="spellStart"/>
+      <w:r>
+        <w:rPr>
+          <w:rFonts w:cstheme="minorHAnsi"/>
+          <w:i/>
+          <w:color w:val="222222"/>
+          <w:shd w:val="clear" w:color="auto" w:fill="FFFFFF"/>
+        </w:rPr>
+        <w:t>Neurol</w:t>
+      </w:r>
+      <w:proofErr w:type="spellEnd"/>
+      <w:r>
+        <w:rPr>
+          <w:rFonts w:cstheme="minorHAnsi"/>
+          <w:i/>
+          <w:color w:val="222222"/>
+          <w:shd w:val="clear" w:color="auto" w:fill="FFFFFF"/>
+        </w:rPr>
+        <w:t xml:space="preserve"> </w:t>
+      </w:r>
+      <w:proofErr w:type="spellStart"/>
+      <w:r>
+        <w:rPr>
+          <w:rFonts w:cstheme="minorHAnsi"/>
+          <w:i/>
+          <w:color w:val="222222"/>
+          <w:shd w:val="clear" w:color="auto" w:fill="FFFFFF"/>
+        </w:rPr>
+        <w:t>Neurosurg</w:t>
+      </w:r>
+      <w:proofErr w:type="spellEnd"/>
+      <w:r>
+        <w:rPr>
+          <w:rFonts w:cstheme="minorHAnsi"/>
+          <w:i/>
+          <w:color w:val="222222"/>
+          <w:shd w:val="clear" w:color="auto" w:fill="FFFFFF"/>
+        </w:rPr>
+        <w:t xml:space="preserve"> Psychiatry</w:t>
       </w:r>
       <w:r>
         <w:rPr>
@@ -774,6 +1278,418 @@
           <w:shd w:val="clear" w:color="auto" w:fill="FFFFFF"/>
         </w:rPr>
         <w:t>, pages 149-155, 2016.</w:t>
+      </w:r>
+    </w:p>
+    <w:p>
+      <w:r>
+        <w:rPr>
+          <w:rFonts w:cstheme="minorHAnsi"/>
+          <w:iCs/>
+          <w:color w:val="222222"/>
+          <w:shd w:val="clear" w:color="auto" w:fill="FFFFFF"/>
+        </w:rPr>
+        <w:t xml:space="preserve">[15] </w:t>
+      </w:r>
+      <w:proofErr w:type="spellStart"/>
+      <w:r>
+        <w:rPr>
+          <w:rFonts w:cstheme="minorHAnsi"/>
+          <w:iCs/>
+          <w:color w:val="222222"/>
+          <w:shd w:val="clear" w:color="auto" w:fill="FFFFFF"/>
+        </w:rPr>
+        <w:t>Olah</w:t>
+      </w:r>
+      <w:proofErr w:type="spellEnd"/>
+      <w:r>
+        <w:rPr>
+          <w:rFonts w:cstheme="minorHAnsi"/>
+          <w:iCs/>
+          <w:color w:val="222222"/>
+          <w:shd w:val="clear" w:color="auto" w:fill="FFFFFF"/>
+        </w:rPr>
+        <w:t xml:space="preserve">, C. ‘Understanding LSTM Networks’. </w:t>
+      </w:r>
+      <w:proofErr w:type="spellStart"/>
+      <w:r>
+        <w:rPr>
+          <w:rFonts w:cstheme="minorHAnsi"/>
+          <w:i/>
+          <w:color w:val="222222"/>
+          <w:shd w:val="clear" w:color="auto" w:fill="FFFFFF"/>
+        </w:rPr>
+        <w:t>colah's</w:t>
+      </w:r>
+      <w:proofErr w:type="spellEnd"/>
+      <w:r>
+        <w:rPr>
+          <w:rFonts w:cstheme="minorHAnsi"/>
+          <w:i/>
+          <w:color w:val="222222"/>
+          <w:shd w:val="clear" w:color="auto" w:fill="FFFFFF"/>
+        </w:rPr>
+        <w:t xml:space="preserve"> blog</w:t>
+      </w:r>
+      <w:r>
+        <w:rPr>
+          <w:rFonts w:cstheme="minorHAnsi"/>
+          <w:iCs/>
+          <w:color w:val="222222"/>
+          <w:shd w:val="clear" w:color="auto" w:fill="FFFFFF"/>
+        </w:rPr>
+        <w:t>, 27</w:t>
+      </w:r>
+      <w:r>
+        <w:rPr>
+          <w:rFonts w:cstheme="minorHAnsi"/>
+          <w:iCs/>
+          <w:color w:val="222222"/>
+          <w:shd w:val="clear" w:color="auto" w:fill="FFFFFF"/>
+          <w:vertAlign w:val="superscript"/>
+        </w:rPr>
+        <w:t>th</w:t>
+      </w:r>
+      <w:r>
+        <w:rPr>
+          <w:rFonts w:cstheme="minorHAnsi"/>
+          <w:iCs/>
+          <w:color w:val="222222"/>
+          <w:shd w:val="clear" w:color="auto" w:fill="FFFFFF"/>
+        </w:rPr>
+        <w:t xml:space="preserve"> August 2015. Available at: </w:t>
+      </w:r>
+      <w:hyperlink r:id="rId4" w:history="1">
+        <w:r>
+          <w:rPr>
+            <w:rStyle w:val="Hyperlink"/>
+          </w:rPr>
+          <w:t>https://colah.github.io/posts/2015-08-Understanding-LSTMs/</w:t>
+        </w:r>
+      </w:hyperlink>
+      <w:r>
+        <w:t>.</w:t>
+      </w:r>
+    </w:p>
+    <w:p>
+      <w:r>
+        <w:t xml:space="preserve">[16] </w:t>
+      </w:r>
+      <w:r>
+        <w:rPr>
+          <w:i/>
+          <w:iCs/>
+        </w:rPr>
+        <w:t>Muscular dystrophy – NHS</w:t>
+      </w:r>
+      <w:r>
+        <w:t xml:space="preserve"> (2018). Available at: </w:t>
+      </w:r>
+      <w:hyperlink r:id="rId5" w:history="1">
+        <w:r>
+          <w:rPr>
+            <w:rStyle w:val="Hyperlink"/>
+          </w:rPr>
+          <w:t>https://www.nhs.uk/conditions/muscular-dystrophy/</w:t>
+        </w:r>
+      </w:hyperlink>
+      <w:r>
+        <w:t>. Accessed: 5</w:t>
+      </w:r>
+      <w:r>
+        <w:rPr>
+          <w:vertAlign w:val="superscript"/>
+        </w:rPr>
+        <w:t>th</w:t>
+      </w:r>
+      <w:r>
+        <w:t xml:space="preserve"> Aug 2019.</w:t>
+      </w:r>
+    </w:p>
+    <w:p>
+      <w:r>
+        <w:t xml:space="preserve">[17] </w:t>
+      </w:r>
+      <w:r>
+        <w:rPr>
+          <w:i/>
+          <w:iCs/>
+        </w:rPr>
+        <w:t>Duchenne Muscular Dystrophy (DMD)</w:t>
+      </w:r>
+      <w:r>
+        <w:t xml:space="preserve"> (no date). Available at: </w:t>
+      </w:r>
+      <w:hyperlink r:id="rId6" w:history="1">
+        <w:r>
+          <w:rPr>
+            <w:rStyle w:val="Hyperlink"/>
+          </w:rPr>
+          <w:t>https://www.mda.org/disease/duchenne-muscular-dystrophy</w:t>
+        </w:r>
+      </w:hyperlink>
+      <w:r>
+        <w:t>. Accessed: 5</w:t>
+      </w:r>
+      <w:r>
+        <w:rPr>
+          <w:vertAlign w:val="superscript"/>
+        </w:rPr>
+        <w:t>th</w:t>
+      </w:r>
+      <w:r>
+        <w:t xml:space="preserve"> Aug 2019.</w:t>
+      </w:r>
+    </w:p>
+    <w:p>
+      <w:r>
+        <w:t xml:space="preserve">[18] </w:t>
+      </w:r>
+      <w:r>
+        <w:rPr>
+          <w:i/>
+          <w:iCs/>
+        </w:rPr>
+        <w:t>What is Duchenne?</w:t>
+      </w:r>
+      <w:r>
+        <w:t xml:space="preserve"> (no date). Available at: </w:t>
+      </w:r>
+      <w:hyperlink r:id="rId7" w:history="1">
+        <w:r>
+          <w:rPr>
+            <w:rStyle w:val="Hyperlink"/>
+          </w:rPr>
+          <w:t>https://www.duchenneuk.org/pages/faqs/category/what-is-duchenne</w:t>
+        </w:r>
+      </w:hyperlink>
+      <w:r>
+        <w:t>. Accessed: 6</w:t>
+      </w:r>
+      <w:r>
+        <w:rPr>
+          <w:vertAlign w:val="superscript"/>
+        </w:rPr>
+        <w:t>th</w:t>
+      </w:r>
+      <w:r>
+        <w:t xml:space="preserve"> Aug 2019.</w:t>
+      </w:r>
+    </w:p>
+    <w:p>
+      <w:r>
+        <w:lastRenderedPageBreak/>
+        <w:t xml:space="preserve">[19] </w:t>
+      </w:r>
+      <w:r>
+        <w:rPr>
+          <w:i/>
+          <w:iCs/>
+        </w:rPr>
+        <w:t>North Star Ambulatory Assessment</w:t>
+      </w:r>
+      <w:r>
+        <w:t xml:space="preserve"> (no date). Available at: </w:t>
+      </w:r>
+      <w:hyperlink r:id="rId8" w:history="1">
+        <w:r>
+          <w:rPr>
+            <w:rStyle w:val="Hyperlink"/>
+          </w:rPr>
+          <w:t>https://www.physio-pedia.com/North_Star_Ambulatory_Assessment</w:t>
+        </w:r>
+      </w:hyperlink>
+      <w:r>
+        <w:t>. Accessed 13</w:t>
+      </w:r>
+      <w:r>
+        <w:rPr>
+          <w:vertAlign w:val="superscript"/>
+        </w:rPr>
+        <w:t>th</w:t>
+      </w:r>
+      <w:r>
+        <w:t xml:space="preserve"> Aug 2019.</w:t>
+      </w:r>
+    </w:p>
+    <w:p>
+      <w:r>
+        <w:t xml:space="preserve">[20] Mazzone, E.S., Messina, S., Vasco, G., Main, M., Eagle, M., D’Amico, A., </w:t>
+      </w:r>
+      <w:proofErr w:type="spellStart"/>
+      <w:r>
+        <w:t>Doglio</w:t>
+      </w:r>
+      <w:proofErr w:type="spellEnd"/>
+      <w:r>
+        <w:t xml:space="preserve">, L., </w:t>
+      </w:r>
+      <w:proofErr w:type="spellStart"/>
+      <w:r>
+        <w:t>Politano</w:t>
+      </w:r>
+      <w:proofErr w:type="spellEnd"/>
+      <w:r>
+        <w:t xml:space="preserve">, L., Cavallaro, F., </w:t>
+      </w:r>
+      <w:proofErr w:type="spellStart"/>
+      <w:r>
+        <w:t>Frosini</w:t>
+      </w:r>
+      <w:proofErr w:type="spellEnd"/>
+      <w:r>
+        <w:t>, S., and Bello, L. Reliability of the North Star Ambulatory</w:t>
+      </w:r>
+      <w:r>
+        <w:t xml:space="preserve"> Assessment in a multicentric setting. In </w:t>
+      </w:r>
+      <w:r>
+        <w:rPr>
+          <w:i/>
+          <w:iCs/>
+        </w:rPr>
+        <w:t xml:space="preserve">Neuromuscular </w:t>
+      </w:r>
+      <w:proofErr w:type="spellStart"/>
+      <w:r>
+        <w:rPr>
+          <w:i/>
+          <w:iCs/>
+        </w:rPr>
+        <w:t>Discorders</w:t>
+      </w:r>
+      <w:proofErr w:type="spellEnd"/>
+      <w:r>
+        <w:t xml:space="preserve">, </w:t>
+      </w:r>
+      <w:r>
+        <w:rPr>
+          <w:i/>
+          <w:iCs/>
+        </w:rPr>
+        <w:t>19(7)</w:t>
+      </w:r>
+      <w:r>
+        <w:t>, pages 258-261, 2009.</w:t>
+      </w:r>
+    </w:p>
+    <w:p>
+      <w:r>
+        <w:t>[21] Mayhew, A., Cano, S., Scott, E., Ea</w:t>
+      </w:r>
+      <w:r>
+        <w:t xml:space="preserve">gle, M., Bushby, K., and </w:t>
+      </w:r>
+      <w:proofErr w:type="spellStart"/>
+      <w:r>
+        <w:t>Muntoni</w:t>
+      </w:r>
+      <w:proofErr w:type="spellEnd"/>
+      <w:r>
+        <w:t xml:space="preserve">, F. On Behalf of the NorthStar Clinical Network for Paediatric Neuromuscular Disease: Moving towards meaningful measurement: Rasch analysis of the North Star Ambulatory Assessment in Duchenne muscular dystrophy. </w:t>
+      </w:r>
+      <w:r>
+        <w:rPr>
+          <w:i/>
+          <w:iCs/>
+        </w:rPr>
+        <w:t xml:space="preserve">Dev Med Child </w:t>
+      </w:r>
+      <w:proofErr w:type="spellStart"/>
+      <w:r>
+        <w:rPr>
+          <w:i/>
+          <w:iCs/>
+        </w:rPr>
+        <w:t>Neurol</w:t>
+      </w:r>
+      <w:proofErr w:type="spellEnd"/>
+      <w:r>
+        <w:t xml:space="preserve">, </w:t>
+      </w:r>
+      <w:r>
+        <w:rPr>
+          <w:i/>
+          <w:iCs/>
+        </w:rPr>
+        <w:t>52</w:t>
+      </w:r>
+      <w:r>
+        <w:t>, pages 535-542, 2011.</w:t>
+      </w:r>
+    </w:p>
+    <w:p>
+      <w:r>
+        <w:t xml:space="preserve">[22] </w:t>
+      </w:r>
+      <w:proofErr w:type="spellStart"/>
+      <w:r>
+        <w:rPr>
+          <w:i/>
+          <w:iCs/>
+        </w:rPr>
+        <w:t>KineDMD</w:t>
+      </w:r>
+      <w:proofErr w:type="spellEnd"/>
+      <w:r>
+        <w:rPr>
+          <w:i/>
+          <w:iCs/>
+        </w:rPr>
+        <w:t xml:space="preserve"> Study: developing an activity monitoring biomarker</w:t>
+      </w:r>
+      <w:r>
+        <w:t xml:space="preserve"> (2019). Available at: </w:t>
+      </w:r>
+      <w:hyperlink r:id="rId9" w:history="1">
+        <w:r>
+          <w:rPr>
+            <w:rStyle w:val="Hyperlink"/>
+          </w:rPr>
+          <w:t>https://www.duchenne.org.uk/project/activity-monitoring-biomarker/</w:t>
+        </w:r>
+      </w:hyperlink>
+      <w:r>
+        <w:t>. A</w:t>
+      </w:r>
+      <w:r>
+        <w:t>ccessed (22</w:t>
+      </w:r>
+      <w:r>
+        <w:rPr>
+          <w:vertAlign w:val="superscript"/>
+        </w:rPr>
+        <w:t>nd</w:t>
+      </w:r>
+      <w:r>
+        <w:t xml:space="preserve"> Aug 2019).</w:t>
+      </w:r>
+    </w:p>
+    <w:p>
+      <w:r>
+        <w:t>[23] Sayers, M., Brogan, C. ‘AI tr</w:t>
+      </w:r>
+      <w:r>
+        <w:t xml:space="preserve">ial to help accelerate future treatments for Duchenne muscular dystrophy’. Available at </w:t>
+      </w:r>
+      <w:hyperlink r:id="rId10" w:history="1">
+        <w:r>
+          <w:rPr>
+            <w:rStyle w:val="Hyperlink"/>
+          </w:rPr>
+          <w:t>https://www.imperial.ac.uk/news/184530/ai-trial-help-accelerate-future-treatments/</w:t>
+        </w:r>
+      </w:hyperlink>
+      <w:r>
+        <w:t>. Accessed (22</w:t>
+      </w:r>
+      <w:r>
+        <w:rPr>
+          <w:vertAlign w:val="superscript"/>
+        </w:rPr>
+        <w:t>nd</w:t>
+      </w:r>
+      <w:r>
+        <w:t xml:space="preserve"> Aug 2019).</w:t>
       </w:r>
       <w:bookmarkStart w:id="0" w:name="_GoBack"/>
       <w:bookmarkEnd w:id="0"/>
@@ -1218,6 +2134,18 @@
     <w:semiHidden/>
     <w:unhideWhenUsed/>
   </w:style>
+  <w:style w:type="character" w:styleId="Hyperlink">
+    <w:name w:val="Hyperlink"/>
+    <w:basedOn w:val="DefaultParagraphFont"/>
+    <w:uiPriority w:val="99"/>
+    <w:semiHidden/>
+    <w:unhideWhenUsed/>
+    <w:rsid w:val="00D41CDB"/>
+    <w:rPr>
+      <w:color w:val="0000FF"/>
+      <w:u w:val="single"/>
+    </w:rPr>
+  </w:style>
 </w:styles>
 </file>
 

</xml_diff>